<commit_message>
second part of the form
</commit_message>
<xml_diff>
--- a/spm/public/FormI1.docx
+++ b/spm/public/FormI1.docx
@@ -187,17 +187,18 @@
     <w:p/>
     <w:p/>
     <w:p>
+      <w:pPr/>
+      <w:r>
+        <w:rPr>
+          <w:b/>
+          <w:bCs/>
+        </w:rPr>
+        <w:t xml:space="preserve">Employer's Name</w:t>
+      </w:r>
+    </w:p>
+    <w:p>
       <w:pPr>
-        <w:pStyle w:val="pStyle"/>
-      </w:pPr>
-      <w:r>
-        <w:rPr/>
-        <w:t xml:space="preserve">Each textrun can contain native text, link elements or an image.</w:t>
-      </w:r>
-    </w:p>
-    <w:p>
-      <w:pPr>
-        <w:jc w:val="center"/>
+        <w:jc w:val="left"/>
       </w:pPr>
       <w:r>
         <w:pict>
@@ -209,8 +210,298 @@
                 <w:p>
                   <w:pPr/>
                   <w:r>
-                    <w:rPr/>
-                    <w:t xml:space="preserve">Text box content in section.</w:t>
+                    <w:rPr>
+                      <w:color w:val="555555"/>
+                    </w:rPr>
+                    <w:t xml:space="preserve">Employer's Name</w:t>
+                  </w:r>
+                </w:p>
+              </w:txbxContent>
+            </v:textbox>
+          </v:shape>
+        </w:pict>
+      </w:r>
+    </w:p>
+    <w:p>
+      <w:pPr/>
+      <w:r>
+        <w:rPr>
+          <w:b/>
+          <w:bCs/>
+        </w:rPr>
+        <w:t xml:space="preserve">Employer's Address</w:t>
+      </w:r>
+    </w:p>
+    <w:p>
+      <w:pPr>
+        <w:jc w:val="left"/>
+      </w:pPr>
+      <w:r>
+        <w:pict>
+          <v:shape type="#_x0000_t0202" style="width:200pt; height:20pt; margin-left:0pt; margin-top:0pt; mso-position-horizontal:left; mso-position-vertical:top; mso-position-horizontal-relative:char;">
+            <w10:wrap type="inline"/>
+            <v:stroke weight="1pt" color="#000000"/>
+            <v:textbox>
+              <w:txbxContent>
+                <w:p>
+                  <w:pPr/>
+                  <w:r>
+                    <w:rPr>
+                      <w:color w:val="555555"/>
+                    </w:rPr>
+                    <w:t xml:space="preserve">Employer's Address</w:t>
+                  </w:r>
+                </w:p>
+              </w:txbxContent>
+            </v:textbox>
+          </v:shape>
+        </w:pict>
+      </w:r>
+    </w:p>
+    <w:p>
+      <w:pPr/>
+      <w:r>
+        <w:rPr>
+          <w:b/>
+          <w:bCs/>
+        </w:rPr>
+        <w:t xml:space="preserve">Supervisor's Name</w:t>
+      </w:r>
+    </w:p>
+    <w:p>
+      <w:pPr>
+        <w:jc w:val="left"/>
+      </w:pPr>
+      <w:r>
+        <w:pict>
+          <v:shape type="#_x0000_t0202" style="width:200pt; height:20pt; margin-left:0pt; margin-top:0pt; mso-position-horizontal:left; mso-position-vertical:top; mso-position-horizontal-relative:char;">
+            <w10:wrap type="inline"/>
+            <v:stroke weight="1pt" color="#000000"/>
+            <v:textbox>
+              <w:txbxContent>
+                <w:p>
+                  <w:pPr/>
+                  <w:r>
+                    <w:rPr>
+                      <w:color w:val="555555"/>
+                    </w:rPr>
+                    <w:t xml:space="preserve">Supervisor's Name</w:t>
+                  </w:r>
+                </w:p>
+              </w:txbxContent>
+            </v:textbox>
+          </v:shape>
+        </w:pict>
+      </w:r>
+    </w:p>
+    <w:p>
+      <w:pPr/>
+      <w:r>
+        <w:rPr>
+          <w:b/>
+          <w:bCs/>
+        </w:rPr>
+        <w:t xml:space="preserve">Supervisor's Phone No</w:t>
+      </w:r>
+    </w:p>
+    <w:p>
+      <w:pPr>
+        <w:jc w:val="left"/>
+      </w:pPr>
+      <w:r>
+        <w:pict>
+          <v:shape type="#_x0000_t0202" style="width:200pt; height:20pt; margin-left:0pt; margin-top:0pt; mso-position-horizontal:left; mso-position-vertical:top; mso-position-horizontal-relative:char;">
+            <w10:wrap type="inline"/>
+            <v:stroke weight="1pt" color="#000000"/>
+            <v:textbox>
+              <w:txbxContent>
+                <w:p>
+                  <w:pPr/>
+                  <w:r>
+                    <w:rPr>
+                      <w:color w:val="555555"/>
+                    </w:rPr>
+                    <w:t xml:space="preserve">Supervisor's Phone No</w:t>
+                  </w:r>
+                </w:p>
+              </w:txbxContent>
+            </v:textbox>
+          </v:shape>
+        </w:pict>
+      </w:r>
+    </w:p>
+    <w:p>
+      <w:pPr/>
+      <w:r>
+        <w:rPr>
+          <w:b/>
+          <w:bCs/>
+        </w:rPr>
+        <w:t xml:space="preserve">Intership Start Date</w:t>
+      </w:r>
+    </w:p>
+    <w:p>
+      <w:pPr>
+        <w:jc w:val="left"/>
+      </w:pPr>
+      <w:r>
+        <w:pict>
+          <v:shape type="#_x0000_t0202" style="width:200pt; height:20pt; margin-left:0pt; margin-top:0pt; mso-position-horizontal:left; mso-position-vertical:top; mso-position-horizontal-relative:char;">
+            <w10:wrap type="inline"/>
+            <v:stroke weight="1pt" color="#000000"/>
+            <v:textbox>
+              <w:txbxContent>
+                <w:p>
+                  <w:pPr/>
+                  <w:r>
+                    <w:rPr>
+                      <w:color w:val="555555"/>
+                    </w:rPr>
+                    <w:t xml:space="preserve">Intership Start Date</w:t>
+                  </w:r>
+                </w:p>
+              </w:txbxContent>
+            </v:textbox>
+          </v:shape>
+        </w:pict>
+      </w:r>
+    </w:p>
+    <w:p>
+      <w:pPr/>
+      <w:r>
+        <w:rPr>
+          <w:b/>
+          <w:bCs/>
+        </w:rPr>
+        <w:t xml:space="preserve">Intership End Date</w:t>
+      </w:r>
+    </w:p>
+    <w:p>
+      <w:pPr>
+        <w:jc w:val="left"/>
+      </w:pPr>
+      <w:r>
+        <w:pict>
+          <v:shape type="#_x0000_t0202" style="width:200pt; height:20pt; margin-left:0pt; margin-top:0pt; mso-position-horizontal:left; mso-position-vertical:top; mso-position-horizontal-relative:char;">
+            <w10:wrap type="inline"/>
+            <v:stroke weight="1pt" color="#000000"/>
+            <v:textbox>
+              <w:txbxContent>
+                <w:p>
+                  <w:pPr/>
+                  <w:r>
+                    <w:rPr>
+                      <w:color w:val="555555"/>
+                    </w:rPr>
+                    <w:t xml:space="preserve">Intership End Date</w:t>
+                  </w:r>
+                </w:p>
+              </w:txbxContent>
+            </v:textbox>
+          </v:shape>
+        </w:pict>
+      </w:r>
+    </w:p>
+    <w:p>
+      <w:pPr/>
+      <w:r>
+        <w:rPr>
+          <w:b/>
+          <w:bCs/>
+        </w:rPr>
+        <w:t xml:space="preserve">Supervisor's Title</w:t>
+      </w:r>
+    </w:p>
+    <w:p>
+      <w:pPr>
+        <w:jc w:val="left"/>
+      </w:pPr>
+      <w:r>
+        <w:pict>
+          <v:shape type="#_x0000_t0202" style="width:200pt; height:20pt; margin-left:0pt; margin-top:0pt; mso-position-horizontal:left; mso-position-vertical:top; mso-position-horizontal-relative:char;">
+            <w10:wrap type="inline"/>
+            <v:stroke weight="1pt" color="#000000"/>
+            <v:textbox>
+              <w:txbxContent>
+                <w:p>
+                  <w:pPr/>
+                  <w:r>
+                    <w:rPr>
+                      <w:color w:val="555555"/>
+                    </w:rPr>
+                    <w:t xml:space="preserve">Supervisor's Title</w:t>
+                  </w:r>
+                </w:p>
+              </w:txbxContent>
+            </v:textbox>
+          </v:shape>
+        </w:pict>
+      </w:r>
+    </w:p>
+    <w:p>
+      <w:pPr/>
+      <w:r>
+        <w:rPr>
+          <w:b/>
+          <w:bCs/>
+        </w:rPr>
+        <w:t xml:space="preserve">Supervisor's E-mail</w:t>
+      </w:r>
+    </w:p>
+    <w:p>
+      <w:pPr>
+        <w:jc w:val="left"/>
+      </w:pPr>
+      <w:r>
+        <w:pict>
+          <v:shape type="#_x0000_t0202" style="width:200pt; height:20pt; margin-left:0pt; margin-top:0pt; mso-position-horizontal:left; mso-position-vertical:top; mso-position-horizontal-relative:char;">
+            <w10:wrap type="inline"/>
+            <v:stroke weight="1pt" color="#000000"/>
+            <v:textbox>
+              <w:txbxContent>
+                <w:p>
+                  <w:pPr/>
+                  <w:r>
+                    <w:rPr>
+                      <w:color w:val="555555"/>
+                    </w:rPr>
+                    <w:t xml:space="preserve">Supervisor's E-mail</w:t>
+                  </w:r>
+                </w:p>
+              </w:txbxContent>
+            </v:textbox>
+          </v:shape>
+        </w:pict>
+      </w:r>
+    </w:p>
+    <w:p>
+      <w:pPr/>
+      <w:r>
+        <w:rPr>
+          <w:b/>
+          <w:bCs/>
+        </w:rPr>
+        <w:t xml:space="preserve">No of Hours/Week</w:t>
+      </w:r>
+    </w:p>
+    <w:p>
+      <w:pPr>
+        <w:jc w:val="left"/>
+      </w:pPr>
+      <w:r>
+        <w:pict>
+          <v:shape type="#_x0000_t0202" style="width:200pt; height:20pt; margin-left:0pt; margin-top:0pt; mso-position-horizontal:left; mso-position-vertical:top; mso-position-horizontal-relative:char;">
+            <w10:wrap type="inline"/>
+            <v:stroke weight="1pt" color="#000000"/>
+            <v:textbox>
+              <w:txbxContent>
+                <w:p>
+                  <w:pPr/>
+                  <w:r>
+                    <w:rPr>
+                      <w:color w:val="555555"/>
+                    </w:rPr>
+                    <w:t xml:space="preserve">No of Hours/Week</w:t>
                   </w:r>
                 </w:p>
               </w:txbxContent>
@@ -258,13 +549,6 @@
     <w:rPr>
       <w:vertAlign w:val="superscript"/>
     </w:rPr>
-  </w:style>
-  <w:style w:type="paragraph" w:customStyle="1" w:styleId="pStyle">
-    <w:name w:val="pStyle"/>
-    <w:basedOn w:val="Normal"/>
-    <w:pPr>
-      <w:spacing w:line="340" w:lineRule="auto"/>
-    </w:pPr>
   </w:style>
 </w:styles>
 </file>

</xml_diff>